<commit_message>
add to data to table
</commit_message>
<xml_diff>
--- a/public/template.docx
+++ b/public/template.docx
@@ -35,8 +35,6 @@
           <w:u w:val="single"/>
         </w:rPr>
       </w:pPr>
-      <w:bookmarkStart w:id="0" w:name="_GoBack"/>
-      <w:bookmarkEnd w:id="0"/>
     </w:p>
     <w:p>
       <w:pPr>
@@ -119,6 +117,150 @@
       <w:r>
         <w:t>{age}</w:t>
       </w:r>
+    </w:p>
+    <w:p>
+      <w:pPr>
+        <w:spacing w:line="480" w:lineRule="auto"/>
+        <w:rPr>
+          <w:b/>
+          <w:bCs/>
+        </w:rPr>
+      </w:pPr>
+    </w:p>
+    <w:tbl>
+      <w:tblPr>
+        <w:tblStyle w:val="TableGrid"/>
+        <w:tblW w:w="0" w:type="auto"/>
+        <w:tblLook w:val="04A0" w:firstRow="1" w:lastRow="0" w:firstColumn="1" w:lastColumn="0" w:noHBand="0" w:noVBand="1"/>
+      </w:tblPr>
+      <w:tblGrid>
+        <w:gridCol w:w="4675"/>
+        <w:gridCol w:w="4675"/>
+      </w:tblGrid>
+      <w:tr>
+        <w:tc>
+          <w:tcPr>
+            <w:tcW w:w="4675" w:type="dxa"/>
+            <w:shd w:val="clear" w:color="auto" w:fill="F4B083" w:themeFill="accent2" w:themeFillTint="99"/>
+            <w:vAlign w:val="bottom"/>
+          </w:tcPr>
+          <w:p>
+            <w:pPr>
+              <w:spacing w:line="480" w:lineRule="auto"/>
+              <w:jc w:val="center"/>
+              <w:rPr>
+                <w:b/>
+                <w:bCs/>
+              </w:rPr>
+            </w:pPr>
+            <w:r>
+              <w:rPr>
+                <w:b/>
+                <w:bCs/>
+              </w:rPr>
+              <w:t>Id</w:t>
+            </w:r>
+          </w:p>
+        </w:tc>
+        <w:tc>
+          <w:tcPr>
+            <w:tcW w:w="4675" w:type="dxa"/>
+            <w:shd w:val="clear" w:color="auto" w:fill="F4B083" w:themeFill="accent2" w:themeFillTint="99"/>
+            <w:vAlign w:val="bottom"/>
+          </w:tcPr>
+          <w:p>
+            <w:pPr>
+              <w:spacing w:line="480" w:lineRule="auto"/>
+              <w:jc w:val="center"/>
+              <w:rPr>
+                <w:b/>
+                <w:bCs/>
+              </w:rPr>
+            </w:pPr>
+            <w:r>
+              <w:rPr>
+                <w:b/>
+                <w:bCs/>
+              </w:rPr>
+              <w:t>Name</w:t>
+            </w:r>
+          </w:p>
+        </w:tc>
+      </w:tr>
+      <w:tr>
+        <w:tc>
+          <w:tcPr>
+            <w:tcW w:w="4675" w:type="dxa"/>
+          </w:tcPr>
+          <w:p>
+            <w:pPr>
+              <w:spacing w:line="480" w:lineRule="auto"/>
+              <w:rPr>
+                <w:b/>
+                <w:bCs/>
+              </w:rPr>
+            </w:pPr>
+            <w:bookmarkStart w:id="0" w:name="_GoBack"/>
+            <w:bookmarkEnd w:id="0"/>
+            <w:r>
+              <w:t>{</w:t>
+            </w:r>
+            <w:r>
+              <w:rPr>
+                <w:rStyle w:val="hljs-comment"/>
+              </w:rPr>
+              <w:t>#data}</w:t>
+            </w:r>
+            <w:r>
+              <w:rPr>
+                <w:rStyle w:val="hljs-comment"/>
+              </w:rPr>
+              <w:t xml:space="preserve"> </w:t>
+            </w:r>
+            <w:r>
+              <w:t>{</w:t>
+            </w:r>
+            <w:r>
+              <w:rPr>
+                <w:rStyle w:val="hljs-builtin"/>
+              </w:rPr>
+              <w:t>id</w:t>
+            </w:r>
+            <w:r>
+              <w:t>}</w:t>
+            </w:r>
+          </w:p>
+        </w:tc>
+        <w:tc>
+          <w:tcPr>
+            <w:tcW w:w="4675" w:type="dxa"/>
+          </w:tcPr>
+          <w:p>
+            <w:pPr>
+              <w:spacing w:line="480" w:lineRule="auto"/>
+              <w:rPr>
+                <w:b/>
+                <w:bCs/>
+              </w:rPr>
+            </w:pPr>
+            <w:r>
+              <w:t>{name}</w:t>
+            </w:r>
+            <w:r>
+              <w:t>{/data}</w:t>
+            </w:r>
+          </w:p>
+        </w:tc>
+      </w:tr>
+    </w:tbl>
+    <w:p>
+      <w:pPr>
+        <w:spacing w:line="480" w:lineRule="auto"/>
+        <w:rPr>
+          <w:b/>
+          <w:bCs/>
+        </w:rPr>
+      </w:pPr>
     </w:p>
     <w:sectPr>
       <w:pgSz w:w="12240" w:h="15840"/>
@@ -1155,6 +1297,35 @@
       <w:contextualSpacing/>
     </w:pPr>
   </w:style>
+  <w:style w:type="table" w:styleId="TableGrid">
+    <w:name w:val="Table Grid"/>
+    <w:basedOn w:val="TableNormal"/>
+    <w:uiPriority w:val="39"/>
+    <w:rsid w:val="006F2AD9"/>
+    <w:pPr>
+      <w:spacing w:after="0" w:line="240" w:lineRule="auto"/>
+    </w:pPr>
+    <w:tblPr>
+      <w:tblBorders>
+        <w:top w:val="single" w:sz="4" w:space="0" w:color="auto"/>
+        <w:left w:val="single" w:sz="4" w:space="0" w:color="auto"/>
+        <w:bottom w:val="single" w:sz="4" w:space="0" w:color="auto"/>
+        <w:right w:val="single" w:sz="4" w:space="0" w:color="auto"/>
+        <w:insideH w:val="single" w:sz="4" w:space="0" w:color="auto"/>
+        <w:insideV w:val="single" w:sz="4" w:space="0" w:color="auto"/>
+      </w:tblBorders>
+    </w:tblPr>
+  </w:style>
+  <w:style w:type="character" w:customStyle="1" w:styleId="hljs-comment">
+    <w:name w:val="hljs-comment"/>
+    <w:basedOn w:val="DefaultParagraphFont"/>
+    <w:rsid w:val="006F2AD9"/>
+  </w:style>
+  <w:style w:type="character" w:customStyle="1" w:styleId="hljs-builtin">
+    <w:name w:val="hljs-built_in"/>
+    <w:basedOn w:val="DefaultParagraphFont"/>
+    <w:rsid w:val="006F2AD9"/>
+  </w:style>
 </w:styles>
 </file>
 

</xml_diff>